<commit_message>
Modual 1 Notes Completed
</commit_message>
<xml_diff>
--- a/HTML Syllabus.docx
+++ b/HTML Syllabus.docx
@@ -22,7 +22,7 @@
           <w:b/>
           <w:bCs/>
         </w:rPr>
-        <w:t xml:space="preserve"> HTML Full Course for Beginners (Complete Video Titles)</w:t>
+        <w:t xml:space="preserve"> HTML Full Course for Beginners </w:t>
       </w:r>
     </w:p>
     <w:p>
@@ -128,7 +128,7 @@
     <w:p>
       <w:r>
         <w:pict w14:anchorId="1CA907CE">
-          <v:rect id="_x0000_i1961" style="width:0;height:1.5pt" o:hralign="center" o:hrstd="t" o:hr="t" fillcolor="#a0a0a0" stroked="f"/>
+          <v:rect id="_x0000_i1025" style="width:0;height:1.5pt" o:hralign="center" o:hrstd="t" o:hr="t" fillcolor="#a0a0a0" stroked="f"/>
         </w:pict>
       </w:r>
     </w:p>
@@ -213,7 +213,7 @@
     <w:p>
       <w:r>
         <w:pict w14:anchorId="1B9D23E8">
-          <v:rect id="_x0000_i1962" style="width:0;height:1.5pt" o:hralign="center" o:hrstd="t" o:hr="t" fillcolor="#a0a0a0" stroked="f"/>
+          <v:rect id="_x0000_i1026" style="width:0;height:1.5pt" o:hralign="center" o:hrstd="t" o:hr="t" fillcolor="#a0a0a0" stroked="f"/>
         </w:pict>
       </w:r>
     </w:p>
@@ -298,7 +298,7 @@
     <w:p>
       <w:r>
         <w:pict w14:anchorId="76774C5A">
-          <v:rect id="_x0000_i1963" style="width:0;height:1.5pt" o:hralign="center" o:hrstd="t" o:hr="t" fillcolor="#a0a0a0" stroked="f"/>
+          <v:rect id="_x0000_i1027" style="width:0;height:1.5pt" o:hralign="center" o:hrstd="t" o:hr="t" fillcolor="#a0a0a0" stroked="f"/>
         </w:pict>
       </w:r>
     </w:p>
@@ -391,7 +391,7 @@
     <w:p>
       <w:r>
         <w:pict w14:anchorId="59B90710">
-          <v:rect id="_x0000_i1964" style="width:0;height:1.5pt" o:hralign="center" o:hrstd="t" o:hr="t" fillcolor="#a0a0a0" stroked="f"/>
+          <v:rect id="_x0000_i1028" style="width:0;height:1.5pt" o:hralign="center" o:hrstd="t" o:hr="t" fillcolor="#a0a0a0" stroked="f"/>
         </w:pict>
       </w:r>
     </w:p>
@@ -477,7 +477,7 @@
     <w:p>
       <w:r>
         <w:pict w14:anchorId="2A50E015">
-          <v:rect id="_x0000_i1965" style="width:0;height:1.5pt" o:hralign="center" o:hrstd="t" o:hr="t" fillcolor="#a0a0a0" stroked="f"/>
+          <v:rect id="_x0000_i1029" style="width:0;height:1.5pt" o:hralign="center" o:hrstd="t" o:hr="t" fillcolor="#a0a0a0" stroked="f"/>
         </w:pict>
       </w:r>
     </w:p>
@@ -562,7 +562,7 @@
     <w:p>
       <w:r>
         <w:pict w14:anchorId="7BB15559">
-          <v:rect id="_x0000_i1966" style="width:0;height:1.5pt" o:hralign="center" o:hrstd="t" o:hr="t" fillcolor="#a0a0a0" stroked="f"/>
+          <v:rect id="_x0000_i1030" style="width:0;height:1.5pt" o:hralign="center" o:hrstd="t" o:hr="t" fillcolor="#a0a0a0" stroked="f"/>
         </w:pict>
       </w:r>
     </w:p>
@@ -685,7 +685,7 @@
     <w:p>
       <w:r>
         <w:pict w14:anchorId="5D2441B9">
-          <v:rect id="_x0000_i1967" style="width:0;height:1.5pt" o:hralign="center" o:hrstd="t" o:hr="t" fillcolor="#a0a0a0" stroked="f"/>
+          <v:rect id="_x0000_i1031" style="width:0;height:1.5pt" o:hralign="center" o:hrstd="t" o:hr="t" fillcolor="#a0a0a0" stroked="f"/>
         </w:pict>
       </w:r>
     </w:p>
@@ -783,7 +783,7 @@
     <w:p>
       <w:r>
         <w:pict w14:anchorId="52FA42ED">
-          <v:rect id="_x0000_i1968" style="width:0;height:1.5pt" o:hralign="center" o:hrstd="t" o:hr="t" fillcolor="#a0a0a0" stroked="f"/>
+          <v:rect id="_x0000_i1032" style="width:0;height:1.5pt" o:hralign="center" o:hrstd="t" o:hr="t" fillcolor="#a0a0a0" stroked="f"/>
         </w:pict>
       </w:r>
     </w:p>
@@ -869,7 +869,7 @@
     <w:p>
       <w:r>
         <w:pict w14:anchorId="65E66D70">
-          <v:rect id="_x0000_i1969" style="width:0;height:1.5pt" o:hralign="center" o:hrstd="t" o:hr="t" fillcolor="#a0a0a0" stroked="f"/>
+          <v:rect id="_x0000_i1033" style="width:0;height:1.5pt" o:hralign="center" o:hrstd="t" o:hr="t" fillcolor="#a0a0a0" stroked="f"/>
         </w:pict>
       </w:r>
     </w:p>
@@ -959,7 +959,7 @@
     <w:p>
       <w:r>
         <w:pict w14:anchorId="54015EBE">
-          <v:rect id="_x0000_i1970" style="width:0;height:1.5pt" o:hralign="center" o:hrstd="t" o:hr="t" fillcolor="#a0a0a0" stroked="f"/>
+          <v:rect id="_x0000_i1034" style="width:0;height:1.5pt" o:hralign="center" o:hrstd="t" o:hr="t" fillcolor="#a0a0a0" stroked="f"/>
         </w:pict>
       </w:r>
     </w:p>
@@ -1044,7 +1044,7 @@
     <w:p>
       <w:r>
         <w:pict w14:anchorId="539C7EEE">
-          <v:rect id="_x0000_i1971" style="width:0;height:1.5pt" o:hralign="center" o:hrstd="t" o:hr="t" fillcolor="#a0a0a0" stroked="f"/>
+          <v:rect id="_x0000_i1035" style="width:0;height:1.5pt" o:hralign="center" o:hrstd="t" o:hr="t" fillcolor="#a0a0a0" stroked="f"/>
         </w:pict>
       </w:r>
     </w:p>
@@ -1129,7 +1129,7 @@
     <w:p>
       <w:r>
         <w:pict w14:anchorId="35BE5D7C">
-          <v:rect id="_x0000_i1972" style="width:0;height:1.5pt" o:hralign="center" o:hrstd="t" o:hr="t" fillcolor="#a0a0a0" stroked="f"/>
+          <v:rect id="_x0000_i1036" style="width:0;height:1.5pt" o:hralign="center" o:hrstd="t" o:hr="t" fillcolor="#a0a0a0" stroked="f"/>
         </w:pict>
       </w:r>
     </w:p>
@@ -1230,7 +1230,7 @@
     <w:p>
       <w:r>
         <w:pict w14:anchorId="63151C89">
-          <v:rect id="_x0000_i1973" style="width:0;height:1.5pt" o:hralign="center" o:hrstd="t" o:hr="t" fillcolor="#a0a0a0" stroked="f"/>
+          <v:rect id="_x0000_i1037" style="width:0;height:1.5pt" o:hralign="center" o:hrstd="t" o:hr="t" fillcolor="#a0a0a0" stroked="f"/>
         </w:pict>
       </w:r>
     </w:p>
@@ -4986,6 +4986,7 @@
   <w:style w:type="character" w:default="1" w:styleId="DefaultParagraphFont">
     <w:name w:val="Default Paragraph Font"/>
     <w:uiPriority w:val="1"/>
+    <w:semiHidden/>
     <w:unhideWhenUsed/>
   </w:style>
   <w:style w:type="table" w:default="1" w:styleId="TableNormal">

</xml_diff>